<commit_message>
Updated figures and rmd
</commit_message>
<xml_diff>
--- a/tables/soil-core-change-tables.docx
+++ b/tables/soil-core-change-tables.docx
@@ -9601,100 +9601,100 @@
                 <w:szCs w:val="20"/>
                 <w:color w:val="000000"/>
               </w:rPr>
-              <w:t xml:space="preserve">Comamonas</w:t>
-            </w:r>
-          </w:p>
-        </w:tc>
-        <w:tc>
-          <w:tcPr>
-            <w:tcBorders>
-              <w:bottom w:val="single" w:sz="8" w:space="0" w:color="000000"/>
-              <w:top w:val="single" w:sz="8" w:space="0" w:color="000000"/>
-            </w:tcBorders>
-            <w:tcMar>
-              <w:top w:w="0" w:type="dxa"/>
-              <w:bottom w:w="0" w:type="dxa"/>
-              <w:left w:w="0" w:type="dxa"/>
-              <w:right w:w="0" w:type="dxa"/>
-            </w:tcMar>
-            <w:vAlign w:val="center"/>
-          </w:tcPr>
-          <w:p>
-            <w:pPr>
-              <w:jc w:val="right"/>
-              <w:spacing w:after="40" w:before="40"/>
-              <w:ind w:firstLine="0" w:left="40" w:right="40"/>
-            </w:pPr>
-            <w:r>
-              <w:rPr>
-                <w:rFonts w:ascii="Arial" w:hAnsi="Arial" w:cs="Arial"/>
-                <w:sz w:val="20"/>
-                <w:szCs w:val="20"/>
-                <w:color w:val="000000"/>
-              </w:rPr>
-              <w:t xml:space="preserve">46.055</w:t>
-            </w:r>
-          </w:p>
-        </w:tc>
-        <w:tc>
-          <w:tcPr>
-            <w:tcBorders>
-              <w:bottom w:val="single" w:sz="8" w:space="0" w:color="000000"/>
-              <w:top w:val="single" w:sz="8" w:space="0" w:color="000000"/>
-            </w:tcBorders>
-            <w:tcMar>
-              <w:top w:w="0" w:type="dxa"/>
-              <w:bottom w:w="0" w:type="dxa"/>
-              <w:left w:w="0" w:type="dxa"/>
-              <w:right w:w="0" w:type="dxa"/>
-            </w:tcMar>
-            <w:vAlign w:val="center"/>
-          </w:tcPr>
-          <w:p>
-            <w:pPr>
-              <w:jc w:val="right"/>
-              <w:spacing w:after="40" w:before="40"/>
-              <w:ind w:firstLine="0" w:left="40" w:right="40"/>
-            </w:pPr>
-            <w:r>
-              <w:rPr>
-                <w:rFonts w:ascii="Arial" w:hAnsi="Arial" w:cs="Arial"/>
-                <w:sz w:val="20"/>
-                <w:szCs w:val="20"/>
-                <w:color w:val="000000"/>
-              </w:rPr>
-              <w:t xml:space="preserve">0.076</w:t>
-            </w:r>
-          </w:p>
-        </w:tc>
-        <w:tc>
-          <w:tcPr>
-            <w:tcBorders>
-              <w:bottom w:val="single" w:sz="8" w:space="0" w:color="000000"/>
-              <w:top w:val="single" w:sz="8" w:space="0" w:color="000000"/>
-            </w:tcBorders>
-            <w:tcMar>
-              <w:top w:w="0" w:type="dxa"/>
-              <w:bottom w:w="0" w:type="dxa"/>
-              <w:left w:w="0" w:type="dxa"/>
-              <w:right w:w="0" w:type="dxa"/>
-            </w:tcMar>
-            <w:vAlign w:val="center"/>
-          </w:tcPr>
-          <w:p>
-            <w:pPr>
-              <w:jc w:val="right"/>
-              <w:spacing w:after="40" w:before="40"/>
-              <w:ind w:firstLine="0" w:left="40" w:right="40"/>
-            </w:pPr>
-            <w:r>
-              <w:rPr>
-                <w:rFonts w:ascii="Arial" w:hAnsi="Arial" w:cs="Arial"/>
-                <w:sz w:val="20"/>
-                <w:szCs w:val="20"/>
-                <w:color w:val="000000"/>
-              </w:rPr>
-              <w:t xml:space="preserve">0.396</w:t>
+              <w:t xml:space="preserve">Comamonadaceae_unclassified</w:t>
+            </w:r>
+          </w:p>
+        </w:tc>
+        <w:tc>
+          <w:tcPr>
+            <w:tcBorders>
+              <w:bottom w:val="single" w:sz="8" w:space="0" w:color="000000"/>
+              <w:top w:val="single" w:sz="8" w:space="0" w:color="000000"/>
+            </w:tcBorders>
+            <w:tcMar>
+              <w:top w:w="0" w:type="dxa"/>
+              <w:bottom w:w="0" w:type="dxa"/>
+              <w:left w:w="0" w:type="dxa"/>
+              <w:right w:w="0" w:type="dxa"/>
+            </w:tcMar>
+            <w:vAlign w:val="center"/>
+          </w:tcPr>
+          <w:p>
+            <w:pPr>
+              <w:jc w:val="right"/>
+              <w:spacing w:after="40" w:before="40"/>
+              <w:ind w:firstLine="0" w:left="40" w:right="40"/>
+            </w:pPr>
+            <w:r>
+              <w:rPr>
+                <w:rFonts w:ascii="Arial" w:hAnsi="Arial" w:cs="Arial"/>
+                <w:sz w:val="20"/>
+                <w:szCs w:val="20"/>
+                <w:color w:val="000000"/>
+              </w:rPr>
+              <w:t xml:space="preserve">-5.764</w:t>
+            </w:r>
+          </w:p>
+        </w:tc>
+        <w:tc>
+          <w:tcPr>
+            <w:tcBorders>
+              <w:bottom w:val="single" w:sz="8" w:space="0" w:color="000000"/>
+              <w:top w:val="single" w:sz="8" w:space="0" w:color="000000"/>
+            </w:tcBorders>
+            <w:tcMar>
+              <w:top w:w="0" w:type="dxa"/>
+              <w:bottom w:w="0" w:type="dxa"/>
+              <w:left w:w="0" w:type="dxa"/>
+              <w:right w:w="0" w:type="dxa"/>
+            </w:tcMar>
+            <w:vAlign w:val="center"/>
+          </w:tcPr>
+          <w:p>
+            <w:pPr>
+              <w:jc w:val="right"/>
+              <w:spacing w:after="40" w:before="40"/>
+              <w:ind w:firstLine="0" w:left="40" w:right="40"/>
+            </w:pPr>
+            <w:r>
+              <w:rPr>
+                <w:rFonts w:ascii="Arial" w:hAnsi="Arial" w:cs="Arial"/>
+                <w:sz w:val="20"/>
+                <w:szCs w:val="20"/>
+                <w:color w:val="000000"/>
+              </w:rPr>
+              <w:t xml:space="preserve">0.095</w:t>
+            </w:r>
+          </w:p>
+        </w:tc>
+        <w:tc>
+          <w:tcPr>
+            <w:tcBorders>
+              <w:bottom w:val="single" w:sz="8" w:space="0" w:color="000000"/>
+              <w:top w:val="single" w:sz="8" w:space="0" w:color="000000"/>
+            </w:tcBorders>
+            <w:tcMar>
+              <w:top w:w="0" w:type="dxa"/>
+              <w:bottom w:w="0" w:type="dxa"/>
+              <w:left w:w="0" w:type="dxa"/>
+              <w:right w:w="0" w:type="dxa"/>
+            </w:tcMar>
+            <w:vAlign w:val="center"/>
+          </w:tcPr>
+          <w:p>
+            <w:pPr>
+              <w:jc w:val="right"/>
+              <w:spacing w:after="40" w:before="40"/>
+              <w:ind w:firstLine="0" w:left="40" w:right="40"/>
+            </w:pPr>
+            <w:r>
+              <w:rPr>
+                <w:rFonts w:ascii="Arial" w:hAnsi="Arial" w:cs="Arial"/>
+                <w:sz w:val="20"/>
+                <w:szCs w:val="20"/>
+                <w:color w:val="000000"/>
+              </w:rPr>
+              <w:t xml:space="preserve">0.057</w:t>
             </w:r>
           </w:p>
         </w:tc>
@@ -9824,131 +9824,131 @@
                 <w:szCs w:val="20"/>
                 <w:color w:val="000000"/>
               </w:rPr>
-              <w:t xml:space="preserve">Oxalobacteraceae</w:t>
-            </w:r>
-          </w:p>
-        </w:tc>
-        <w:tc>
-          <w:tcPr>
-            <w:tcBorders>
-              <w:bottom w:val="single" w:sz="8" w:space="0" w:color="000000"/>
-              <w:top w:val="single" w:sz="8" w:space="0" w:color="000000"/>
-            </w:tcBorders>
-            <w:tcMar>
-              <w:top w:w="0" w:type="dxa"/>
-              <w:bottom w:w="0" w:type="dxa"/>
-              <w:left w:w="0" w:type="dxa"/>
-              <w:right w:w="0" w:type="dxa"/>
-            </w:tcMar>
-            <w:vAlign w:val="center"/>
-          </w:tcPr>
-          <w:p>
-            <w:pPr>
-              <w:jc w:val="right"/>
-              <w:spacing w:after="40" w:before="40"/>
-              <w:ind w:firstLine="0" w:left="40" w:right="40"/>
-            </w:pPr>
-            <w:r>
-              <w:rPr>
-                <w:rFonts w:ascii="Arial" w:hAnsi="Arial" w:cs="Arial"/>
-                <w:sz w:val="20"/>
-                <w:szCs w:val="20"/>
-                <w:color w:val="000000"/>
-              </w:rPr>
-              <w:t xml:space="preserve">Duganella</w:t>
-            </w:r>
-          </w:p>
-        </w:tc>
-        <w:tc>
-          <w:tcPr>
-            <w:tcBorders>
-              <w:bottom w:val="single" w:sz="8" w:space="0" w:color="000000"/>
-              <w:top w:val="single" w:sz="8" w:space="0" w:color="000000"/>
-            </w:tcBorders>
-            <w:tcMar>
-              <w:top w:w="0" w:type="dxa"/>
-              <w:bottom w:w="0" w:type="dxa"/>
-              <w:left w:w="0" w:type="dxa"/>
-              <w:right w:w="0" w:type="dxa"/>
-            </w:tcMar>
-            <w:vAlign w:val="center"/>
-          </w:tcPr>
-          <w:p>
-            <w:pPr>
-              <w:jc w:val="right"/>
-              <w:spacing w:after="40" w:before="40"/>
-              <w:ind w:firstLine="0" w:left="40" w:right="40"/>
-            </w:pPr>
-            <w:r>
-              <w:rPr>
-                <w:rFonts w:ascii="Arial" w:hAnsi="Arial" w:cs="Arial"/>
-                <w:sz w:val="20"/>
-                <w:szCs w:val="20"/>
-                <w:color w:val="000000"/>
-              </w:rPr>
-              <w:t xml:space="preserve">-1.788</w:t>
-            </w:r>
-          </w:p>
-        </w:tc>
-        <w:tc>
-          <w:tcPr>
-            <w:tcBorders>
-              <w:bottom w:val="single" w:sz="8" w:space="0" w:color="000000"/>
-              <w:top w:val="single" w:sz="8" w:space="0" w:color="000000"/>
-            </w:tcBorders>
-            <w:tcMar>
-              <w:top w:w="0" w:type="dxa"/>
-              <w:bottom w:w="0" w:type="dxa"/>
-              <w:left w:w="0" w:type="dxa"/>
-              <w:right w:w="0" w:type="dxa"/>
-            </w:tcMar>
-            <w:vAlign w:val="center"/>
-          </w:tcPr>
-          <w:p>
-            <w:pPr>
-              <w:jc w:val="right"/>
-              <w:spacing w:after="40" w:before="40"/>
-              <w:ind w:firstLine="0" w:left="40" w:right="40"/>
-            </w:pPr>
-            <w:r>
-              <w:rPr>
-                <w:rFonts w:ascii="Arial" w:hAnsi="Arial" w:cs="Arial"/>
-                <w:sz w:val="20"/>
-                <w:szCs w:val="20"/>
-                <w:color w:val="000000"/>
-              </w:rPr>
-              <w:t xml:space="preserve">0.041</w:t>
-            </w:r>
-          </w:p>
-        </w:tc>
-        <w:tc>
-          <w:tcPr>
-            <w:tcBorders>
-              <w:bottom w:val="single" w:sz="8" w:space="0" w:color="000000"/>
-              <w:top w:val="single" w:sz="8" w:space="0" w:color="000000"/>
-            </w:tcBorders>
-            <w:tcMar>
-              <w:top w:w="0" w:type="dxa"/>
-              <w:bottom w:w="0" w:type="dxa"/>
-              <w:left w:w="0" w:type="dxa"/>
-              <w:right w:w="0" w:type="dxa"/>
-            </w:tcMar>
-            <w:vAlign w:val="center"/>
-          </w:tcPr>
-          <w:p>
-            <w:pPr>
-              <w:jc w:val="right"/>
-              <w:spacing w:after="40" w:before="40"/>
-              <w:ind w:firstLine="0" w:left="40" w:right="40"/>
-            </w:pPr>
-            <w:r>
-              <w:rPr>
-                <w:rFonts w:ascii="Arial" w:hAnsi="Arial" w:cs="Arial"/>
-                <w:sz w:val="20"/>
-                <w:szCs w:val="20"/>
-                <w:color w:val="000000"/>
-              </w:rPr>
-              <w:t xml:space="preserve">0.064</w:t>
+              <w:t xml:space="preserve">Comamonadaceae</w:t>
+            </w:r>
+          </w:p>
+        </w:tc>
+        <w:tc>
+          <w:tcPr>
+            <w:tcBorders>
+              <w:bottom w:val="single" w:sz="8" w:space="0" w:color="000000"/>
+              <w:top w:val="single" w:sz="8" w:space="0" w:color="000000"/>
+            </w:tcBorders>
+            <w:tcMar>
+              <w:top w:w="0" w:type="dxa"/>
+              <w:bottom w:w="0" w:type="dxa"/>
+              <w:left w:w="0" w:type="dxa"/>
+              <w:right w:w="0" w:type="dxa"/>
+            </w:tcMar>
+            <w:vAlign w:val="center"/>
+          </w:tcPr>
+          <w:p>
+            <w:pPr>
+              <w:jc w:val="right"/>
+              <w:spacing w:after="40" w:before="40"/>
+              <w:ind w:firstLine="0" w:left="40" w:right="40"/>
+            </w:pPr>
+            <w:r>
+              <w:rPr>
+                <w:rFonts w:ascii="Arial" w:hAnsi="Arial" w:cs="Arial"/>
+                <w:sz w:val="20"/>
+                <w:szCs w:val="20"/>
+                <w:color w:val="000000"/>
+              </w:rPr>
+              <w:t xml:space="preserve">Comamonas</w:t>
+            </w:r>
+          </w:p>
+        </w:tc>
+        <w:tc>
+          <w:tcPr>
+            <w:tcBorders>
+              <w:bottom w:val="single" w:sz="8" w:space="0" w:color="000000"/>
+              <w:top w:val="single" w:sz="8" w:space="0" w:color="000000"/>
+            </w:tcBorders>
+            <w:tcMar>
+              <w:top w:w="0" w:type="dxa"/>
+              <w:bottom w:w="0" w:type="dxa"/>
+              <w:left w:w="0" w:type="dxa"/>
+              <w:right w:w="0" w:type="dxa"/>
+            </w:tcMar>
+            <w:vAlign w:val="center"/>
+          </w:tcPr>
+          <w:p>
+            <w:pPr>
+              <w:jc w:val="right"/>
+              <w:spacing w:after="40" w:before="40"/>
+              <w:ind w:firstLine="0" w:left="40" w:right="40"/>
+            </w:pPr>
+            <w:r>
+              <w:rPr>
+                <w:rFonts w:ascii="Arial" w:hAnsi="Arial" w:cs="Arial"/>
+                <w:sz w:val="20"/>
+                <w:szCs w:val="20"/>
+                <w:color w:val="000000"/>
+              </w:rPr>
+              <w:t xml:space="preserve">46.055</w:t>
+            </w:r>
+          </w:p>
+        </w:tc>
+        <w:tc>
+          <w:tcPr>
+            <w:tcBorders>
+              <w:bottom w:val="single" w:sz="8" w:space="0" w:color="000000"/>
+              <w:top w:val="single" w:sz="8" w:space="0" w:color="000000"/>
+            </w:tcBorders>
+            <w:tcMar>
+              <w:top w:w="0" w:type="dxa"/>
+              <w:bottom w:w="0" w:type="dxa"/>
+              <w:left w:w="0" w:type="dxa"/>
+              <w:right w:w="0" w:type="dxa"/>
+            </w:tcMar>
+            <w:vAlign w:val="center"/>
+          </w:tcPr>
+          <w:p>
+            <w:pPr>
+              <w:jc w:val="right"/>
+              <w:spacing w:after="40" w:before="40"/>
+              <w:ind w:firstLine="0" w:left="40" w:right="40"/>
+            </w:pPr>
+            <w:r>
+              <w:rPr>
+                <w:rFonts w:ascii="Arial" w:hAnsi="Arial" w:cs="Arial"/>
+                <w:sz w:val="20"/>
+                <w:szCs w:val="20"/>
+                <w:color w:val="000000"/>
+              </w:rPr>
+              <w:t xml:space="preserve">0.076</w:t>
+            </w:r>
+          </w:p>
+        </w:tc>
+        <w:tc>
+          <w:tcPr>
+            <w:tcBorders>
+              <w:bottom w:val="single" w:sz="8" w:space="0" w:color="000000"/>
+              <w:top w:val="single" w:sz="8" w:space="0" w:color="000000"/>
+            </w:tcBorders>
+            <w:tcMar>
+              <w:top w:w="0" w:type="dxa"/>
+              <w:bottom w:w="0" w:type="dxa"/>
+              <w:left w:w="0" w:type="dxa"/>
+              <w:right w:w="0" w:type="dxa"/>
+            </w:tcMar>
+            <w:vAlign w:val="center"/>
+          </w:tcPr>
+          <w:p>
+            <w:pPr>
+              <w:jc w:val="right"/>
+              <w:spacing w:after="40" w:before="40"/>
+              <w:ind w:firstLine="0" w:left="40" w:right="40"/>
+            </w:pPr>
+            <w:r>
+              <w:rPr>
+                <w:rFonts w:ascii="Arial" w:hAnsi="Arial" w:cs="Arial"/>
+                <w:sz w:val="20"/>
+                <w:szCs w:val="20"/>
+                <w:color w:val="000000"/>
+              </w:rPr>
+              <w:t xml:space="preserve">0.396</w:t>
             </w:r>
           </w:p>
         </w:tc>
@@ -10215,6 +10215,514 @@
         <w:tc>
           <w:tcPr>
             <w:tcBorders>
+              <w:bottom w:val="single" w:sz="8" w:space="0" w:color="000000"/>
+              <w:top w:val="single" w:sz="8" w:space="0" w:color="000000"/>
+            </w:tcBorders>
+            <w:tcMar>
+              <w:top w:w="0" w:type="dxa"/>
+              <w:bottom w:w="0" w:type="dxa"/>
+              <w:left w:w="0" w:type="dxa"/>
+              <w:right w:w="0" w:type="dxa"/>
+            </w:tcMar>
+            <w:vAlign w:val="center"/>
+          </w:tcPr>
+          <w:p>
+            <w:pPr>
+              <w:jc w:val="right"/>
+              <w:spacing w:after="40" w:before="40"/>
+              <w:ind w:firstLine="0" w:left="40" w:right="40"/>
+            </w:pPr>
+            <w:r>
+              <w:rPr>
+                <w:rFonts w:ascii="Arial" w:hAnsi="Arial" w:cs="Arial"/>
+                <w:sz w:val="20"/>
+                <w:szCs w:val="20"/>
+                <w:color w:val="000000"/>
+              </w:rPr>
+              <w:t xml:space="preserve">Proteobacteria</w:t>
+            </w:r>
+          </w:p>
+        </w:tc>
+        <w:tc>
+          <w:tcPr>
+            <w:tcBorders>
+              <w:bottom w:val="single" w:sz="8" w:space="0" w:color="000000"/>
+              <w:top w:val="single" w:sz="8" w:space="0" w:color="000000"/>
+            </w:tcBorders>
+            <w:tcMar>
+              <w:top w:w="0" w:type="dxa"/>
+              <w:bottom w:w="0" w:type="dxa"/>
+              <w:left w:w="0" w:type="dxa"/>
+              <w:right w:w="0" w:type="dxa"/>
+            </w:tcMar>
+            <w:vAlign w:val="center"/>
+          </w:tcPr>
+          <w:p>
+            <w:pPr>
+              <w:jc w:val="right"/>
+              <w:spacing w:after="40" w:before="40"/>
+              <w:ind w:firstLine="0" w:left="40" w:right="40"/>
+            </w:pPr>
+            <w:r>
+              <w:rPr>
+                <w:rFonts w:ascii="Arial" w:hAnsi="Arial" w:cs="Arial"/>
+                <w:sz w:val="20"/>
+                <w:szCs w:val="20"/>
+                <w:color w:val="000000"/>
+              </w:rPr>
+              <w:t xml:space="preserve">Betaproteobacteria</w:t>
+            </w:r>
+          </w:p>
+        </w:tc>
+        <w:tc>
+          <w:tcPr>
+            <w:tcBorders>
+              <w:bottom w:val="single" w:sz="8" w:space="0" w:color="000000"/>
+              <w:top w:val="single" w:sz="8" w:space="0" w:color="000000"/>
+            </w:tcBorders>
+            <w:tcMar>
+              <w:top w:w="0" w:type="dxa"/>
+              <w:bottom w:w="0" w:type="dxa"/>
+              <w:left w:w="0" w:type="dxa"/>
+              <w:right w:w="0" w:type="dxa"/>
+            </w:tcMar>
+            <w:vAlign w:val="center"/>
+          </w:tcPr>
+          <w:p>
+            <w:pPr>
+              <w:jc w:val="right"/>
+              <w:spacing w:after="40" w:before="40"/>
+              <w:ind w:firstLine="0" w:left="40" w:right="40"/>
+            </w:pPr>
+            <w:r>
+              <w:rPr>
+                <w:rFonts w:ascii="Arial" w:hAnsi="Arial" w:cs="Arial"/>
+                <w:sz w:val="20"/>
+                <w:szCs w:val="20"/>
+                <w:color w:val="000000"/>
+              </w:rPr>
+              <w:t xml:space="preserve">Burkholderiales</w:t>
+            </w:r>
+          </w:p>
+        </w:tc>
+        <w:tc>
+          <w:tcPr>
+            <w:tcBorders>
+              <w:bottom w:val="single" w:sz="8" w:space="0" w:color="000000"/>
+              <w:top w:val="single" w:sz="8" w:space="0" w:color="000000"/>
+            </w:tcBorders>
+            <w:tcMar>
+              <w:top w:w="0" w:type="dxa"/>
+              <w:bottom w:w="0" w:type="dxa"/>
+              <w:left w:w="0" w:type="dxa"/>
+              <w:right w:w="0" w:type="dxa"/>
+            </w:tcMar>
+            <w:vAlign w:val="center"/>
+          </w:tcPr>
+          <w:p>
+            <w:pPr>
+              <w:jc w:val="right"/>
+              <w:spacing w:after="40" w:before="40"/>
+              <w:ind w:firstLine="0" w:left="40" w:right="40"/>
+            </w:pPr>
+            <w:r>
+              <w:rPr>
+                <w:rFonts w:ascii="Arial" w:hAnsi="Arial" w:cs="Arial"/>
+                <w:sz w:val="20"/>
+                <w:szCs w:val="20"/>
+                <w:color w:val="000000"/>
+              </w:rPr>
+              <w:t xml:space="preserve">Burkholderiaceae</w:t>
+            </w:r>
+          </w:p>
+        </w:tc>
+        <w:tc>
+          <w:tcPr>
+            <w:tcBorders>
+              <w:bottom w:val="single" w:sz="8" w:space="0" w:color="000000"/>
+              <w:top w:val="single" w:sz="8" w:space="0" w:color="000000"/>
+            </w:tcBorders>
+            <w:tcMar>
+              <w:top w:w="0" w:type="dxa"/>
+              <w:bottom w:w="0" w:type="dxa"/>
+              <w:left w:w="0" w:type="dxa"/>
+              <w:right w:w="0" w:type="dxa"/>
+            </w:tcMar>
+            <w:vAlign w:val="center"/>
+          </w:tcPr>
+          <w:p>
+            <w:pPr>
+              <w:jc w:val="right"/>
+              <w:spacing w:after="40" w:before="40"/>
+              <w:ind w:firstLine="0" w:left="40" w:right="40"/>
+            </w:pPr>
+            <w:r>
+              <w:rPr>
+                <w:rFonts w:ascii="Arial" w:hAnsi="Arial" w:cs="Arial"/>
+                <w:sz w:val="20"/>
+                <w:szCs w:val="20"/>
+                <w:color w:val="000000"/>
+              </w:rPr>
+              <w:t xml:space="preserve">Burkholderia</w:t>
+            </w:r>
+          </w:p>
+        </w:tc>
+        <w:tc>
+          <w:tcPr>
+            <w:tcBorders>
+              <w:bottom w:val="single" w:sz="8" w:space="0" w:color="000000"/>
+              <w:top w:val="single" w:sz="8" w:space="0" w:color="000000"/>
+            </w:tcBorders>
+            <w:tcMar>
+              <w:top w:w="0" w:type="dxa"/>
+              <w:bottom w:w="0" w:type="dxa"/>
+              <w:left w:w="0" w:type="dxa"/>
+              <w:right w:w="0" w:type="dxa"/>
+            </w:tcMar>
+            <w:vAlign w:val="center"/>
+          </w:tcPr>
+          <w:p>
+            <w:pPr>
+              <w:jc w:val="right"/>
+              <w:spacing w:after="40" w:before="40"/>
+              <w:ind w:firstLine="0" w:left="40" w:right="40"/>
+            </w:pPr>
+            <w:r>
+              <w:rPr>
+                <w:rFonts w:ascii="Arial" w:hAnsi="Arial" w:cs="Arial"/>
+                <w:sz w:val="20"/>
+                <w:szCs w:val="20"/>
+                <w:color w:val="000000"/>
+              </w:rPr>
+              <w:t xml:space="preserve">-0.201</w:t>
+            </w:r>
+          </w:p>
+        </w:tc>
+        <w:tc>
+          <w:tcPr>
+            <w:tcBorders>
+              <w:bottom w:val="single" w:sz="8" w:space="0" w:color="000000"/>
+              <w:top w:val="single" w:sz="8" w:space="0" w:color="000000"/>
+            </w:tcBorders>
+            <w:tcMar>
+              <w:top w:w="0" w:type="dxa"/>
+              <w:bottom w:w="0" w:type="dxa"/>
+              <w:left w:w="0" w:type="dxa"/>
+              <w:right w:w="0" w:type="dxa"/>
+            </w:tcMar>
+            <w:vAlign w:val="center"/>
+          </w:tcPr>
+          <w:p>
+            <w:pPr>
+              <w:jc w:val="right"/>
+              <w:spacing w:after="40" w:before="40"/>
+              <w:ind w:firstLine="0" w:left="40" w:right="40"/>
+            </w:pPr>
+            <w:r>
+              <w:rPr>
+                <w:rFonts w:ascii="Arial" w:hAnsi="Arial" w:cs="Arial"/>
+                <w:sz w:val="20"/>
+                <w:szCs w:val="20"/>
+                <w:color w:val="000000"/>
+              </w:rPr>
+              <w:t xml:space="preserve">0.005</w:t>
+            </w:r>
+          </w:p>
+        </w:tc>
+        <w:tc>
+          <w:tcPr>
+            <w:tcBorders>
+              <w:bottom w:val="single" w:sz="8" w:space="0" w:color="000000"/>
+              <w:top w:val="single" w:sz="8" w:space="0" w:color="000000"/>
+            </w:tcBorders>
+            <w:tcMar>
+              <w:top w:w="0" w:type="dxa"/>
+              <w:bottom w:w="0" w:type="dxa"/>
+              <w:left w:w="0" w:type="dxa"/>
+              <w:right w:w="0" w:type="dxa"/>
+            </w:tcMar>
+            <w:vAlign w:val="center"/>
+          </w:tcPr>
+          <w:p>
+            <w:pPr>
+              <w:jc w:val="right"/>
+              <w:spacing w:after="40" w:before="40"/>
+              <w:ind w:firstLine="0" w:left="40" w:right="40"/>
+            </w:pPr>
+            <w:r>
+              <w:rPr>
+                <w:rFonts w:ascii="Arial" w:hAnsi="Arial" w:cs="Arial"/>
+                <w:sz w:val="20"/>
+                <w:szCs w:val="20"/>
+                <w:color w:val="000000"/>
+              </w:rPr>
+              <w:t xml:space="preserve">0.064</w:t>
+            </w:r>
+          </w:p>
+        </w:tc>
+      </w:tr>
+      <w:tr>
+        <w:trPr>
+          <w:cantSplit/>
+          <w:trHeight w:val="360"/>
+        </w:trPr>
+        <w:tc>
+          <w:tcPr>
+            <w:tcBorders>
+              <w:bottom w:val="single" w:sz="8" w:space="0" w:color="000000"/>
+              <w:top w:val="single" w:sz="8" w:space="0" w:color="000000"/>
+            </w:tcBorders>
+            <w:tcMar>
+              <w:top w:w="0" w:type="dxa"/>
+              <w:bottom w:w="0" w:type="dxa"/>
+              <w:left w:w="0" w:type="dxa"/>
+              <w:right w:w="0" w:type="dxa"/>
+            </w:tcMar>
+            <w:vAlign w:val="center"/>
+          </w:tcPr>
+          <w:p>
+            <w:pPr>
+              <w:jc w:val="right"/>
+              <w:spacing w:after="40" w:before="40"/>
+              <w:ind w:firstLine="0" w:left="40" w:right="40"/>
+            </w:pPr>
+            <w:r>
+              <w:rPr>
+                <w:rFonts w:ascii="Arial" w:hAnsi="Arial" w:cs="Arial"/>
+                <w:sz w:val="20"/>
+                <w:szCs w:val="20"/>
+                <w:color w:val="000000"/>
+              </w:rPr>
+              <w:t xml:space="preserve">Proteobacteria</w:t>
+            </w:r>
+          </w:p>
+        </w:tc>
+        <w:tc>
+          <w:tcPr>
+            <w:tcBorders>
+              <w:bottom w:val="single" w:sz="8" w:space="0" w:color="000000"/>
+              <w:top w:val="single" w:sz="8" w:space="0" w:color="000000"/>
+            </w:tcBorders>
+            <w:tcMar>
+              <w:top w:w="0" w:type="dxa"/>
+              <w:bottom w:w="0" w:type="dxa"/>
+              <w:left w:w="0" w:type="dxa"/>
+              <w:right w:w="0" w:type="dxa"/>
+            </w:tcMar>
+            <w:vAlign w:val="center"/>
+          </w:tcPr>
+          <w:p>
+            <w:pPr>
+              <w:jc w:val="right"/>
+              <w:spacing w:after="40" w:before="40"/>
+              <w:ind w:firstLine="0" w:left="40" w:right="40"/>
+            </w:pPr>
+            <w:r>
+              <w:rPr>
+                <w:rFonts w:ascii="Arial" w:hAnsi="Arial" w:cs="Arial"/>
+                <w:sz w:val="20"/>
+                <w:szCs w:val="20"/>
+                <w:color w:val="000000"/>
+              </w:rPr>
+              <w:t xml:space="preserve">Betaproteobacteria</w:t>
+            </w:r>
+          </w:p>
+        </w:tc>
+        <w:tc>
+          <w:tcPr>
+            <w:tcBorders>
+              <w:bottom w:val="single" w:sz="8" w:space="0" w:color="000000"/>
+              <w:top w:val="single" w:sz="8" w:space="0" w:color="000000"/>
+            </w:tcBorders>
+            <w:tcMar>
+              <w:top w:w="0" w:type="dxa"/>
+              <w:bottom w:w="0" w:type="dxa"/>
+              <w:left w:w="0" w:type="dxa"/>
+              <w:right w:w="0" w:type="dxa"/>
+            </w:tcMar>
+            <w:vAlign w:val="center"/>
+          </w:tcPr>
+          <w:p>
+            <w:pPr>
+              <w:jc w:val="right"/>
+              <w:spacing w:after="40" w:before="40"/>
+              <w:ind w:firstLine="0" w:left="40" w:right="40"/>
+            </w:pPr>
+            <w:r>
+              <w:rPr>
+                <w:rFonts w:ascii="Arial" w:hAnsi="Arial" w:cs="Arial"/>
+                <w:sz w:val="20"/>
+                <w:szCs w:val="20"/>
+                <w:color w:val="000000"/>
+              </w:rPr>
+              <w:t xml:space="preserve">Neisseriales</w:t>
+            </w:r>
+          </w:p>
+        </w:tc>
+        <w:tc>
+          <w:tcPr>
+            <w:tcBorders>
+              <w:bottom w:val="single" w:sz="8" w:space="0" w:color="000000"/>
+              <w:top w:val="single" w:sz="8" w:space="0" w:color="000000"/>
+            </w:tcBorders>
+            <w:tcMar>
+              <w:top w:w="0" w:type="dxa"/>
+              <w:bottom w:w="0" w:type="dxa"/>
+              <w:left w:w="0" w:type="dxa"/>
+              <w:right w:w="0" w:type="dxa"/>
+            </w:tcMar>
+            <w:vAlign w:val="center"/>
+          </w:tcPr>
+          <w:p>
+            <w:pPr>
+              <w:jc w:val="right"/>
+              <w:spacing w:after="40" w:before="40"/>
+              <w:ind w:firstLine="0" w:left="40" w:right="40"/>
+            </w:pPr>
+            <w:r>
+              <w:rPr>
+                <w:rFonts w:ascii="Arial" w:hAnsi="Arial" w:cs="Arial"/>
+                <w:sz w:val="20"/>
+                <w:szCs w:val="20"/>
+                <w:color w:val="000000"/>
+              </w:rPr>
+              <w:t xml:space="preserve">Neisseriaceae</w:t>
+            </w:r>
+          </w:p>
+        </w:tc>
+        <w:tc>
+          <w:tcPr>
+            <w:tcBorders>
+              <w:bottom w:val="single" w:sz="8" w:space="0" w:color="000000"/>
+              <w:top w:val="single" w:sz="8" w:space="0" w:color="000000"/>
+            </w:tcBorders>
+            <w:tcMar>
+              <w:top w:w="0" w:type="dxa"/>
+              <w:bottom w:w="0" w:type="dxa"/>
+              <w:left w:w="0" w:type="dxa"/>
+              <w:right w:w="0" w:type="dxa"/>
+            </w:tcMar>
+            <w:vAlign w:val="center"/>
+          </w:tcPr>
+          <w:p>
+            <w:pPr>
+              <w:jc w:val="right"/>
+              <w:spacing w:after="40" w:before="40"/>
+              <w:ind w:firstLine="0" w:left="40" w:right="40"/>
+            </w:pPr>
+            <w:r>
+              <w:rPr>
+                <w:rFonts w:ascii="Arial" w:hAnsi="Arial" w:cs="Arial"/>
+                <w:sz w:val="20"/>
+                <w:szCs w:val="20"/>
+                <w:color w:val="000000"/>
+              </w:rPr>
+              <w:t xml:space="preserve">Neisseriaceae_unclassified</w:t>
+            </w:r>
+          </w:p>
+        </w:tc>
+        <w:tc>
+          <w:tcPr>
+            <w:tcBorders>
+              <w:bottom w:val="single" w:sz="8" w:space="0" w:color="000000"/>
+              <w:top w:val="single" w:sz="8" w:space="0" w:color="000000"/>
+            </w:tcBorders>
+            <w:tcMar>
+              <w:top w:w="0" w:type="dxa"/>
+              <w:bottom w:w="0" w:type="dxa"/>
+              <w:left w:w="0" w:type="dxa"/>
+              <w:right w:w="0" w:type="dxa"/>
+            </w:tcMar>
+            <w:vAlign w:val="center"/>
+          </w:tcPr>
+          <w:p>
+            <w:pPr>
+              <w:jc w:val="right"/>
+              <w:spacing w:after="40" w:before="40"/>
+              <w:ind w:firstLine="0" w:left="40" w:right="40"/>
+            </w:pPr>
+            <w:r>
+              <w:rPr>
+                <w:rFonts w:ascii="Arial" w:hAnsi="Arial" w:cs="Arial"/>
+                <w:sz w:val="20"/>
+                <w:szCs w:val="20"/>
+                <w:color w:val="000000"/>
+              </w:rPr>
+              <w:t xml:space="preserve">9.535</w:t>
+            </w:r>
+          </w:p>
+        </w:tc>
+        <w:tc>
+          <w:tcPr>
+            <w:tcBorders>
+              <w:bottom w:val="single" w:sz="8" w:space="0" w:color="000000"/>
+              <w:top w:val="single" w:sz="8" w:space="0" w:color="000000"/>
+            </w:tcBorders>
+            <w:tcMar>
+              <w:top w:w="0" w:type="dxa"/>
+              <w:bottom w:w="0" w:type="dxa"/>
+              <w:left w:w="0" w:type="dxa"/>
+              <w:right w:w="0" w:type="dxa"/>
+            </w:tcMar>
+            <w:vAlign w:val="center"/>
+          </w:tcPr>
+          <w:p>
+            <w:pPr>
+              <w:jc w:val="right"/>
+              <w:spacing w:after="40" w:before="40"/>
+              <w:ind w:firstLine="0" w:left="40" w:right="40"/>
+            </w:pPr>
+            <w:r>
+              <w:rPr>
+                <w:rFonts w:ascii="Arial" w:hAnsi="Arial" w:cs="Arial"/>
+                <w:sz w:val="20"/>
+                <w:szCs w:val="20"/>
+                <w:color w:val="000000"/>
+              </w:rPr>
+              <w:t xml:space="preserve">0.004</w:t>
+            </w:r>
+          </w:p>
+        </w:tc>
+        <w:tc>
+          <w:tcPr>
+            <w:tcBorders>
+              <w:bottom w:val="single" w:sz="8" w:space="0" w:color="000000"/>
+              <w:top w:val="single" w:sz="8" w:space="0" w:color="000000"/>
+            </w:tcBorders>
+            <w:tcMar>
+              <w:top w:w="0" w:type="dxa"/>
+              <w:bottom w:w="0" w:type="dxa"/>
+              <w:left w:w="0" w:type="dxa"/>
+              <w:right w:w="0" w:type="dxa"/>
+            </w:tcMar>
+            <w:vAlign w:val="center"/>
+          </w:tcPr>
+          <w:p>
+            <w:pPr>
+              <w:jc w:val="right"/>
+              <w:spacing w:after="40" w:before="40"/>
+              <w:ind w:firstLine="0" w:left="40" w:right="40"/>
+            </w:pPr>
+            <w:r>
+              <w:rPr>
+                <w:rFonts w:ascii="Arial" w:hAnsi="Arial" w:cs="Arial"/>
+                <w:sz w:val="20"/>
+                <w:szCs w:val="20"/>
+                <w:color w:val="000000"/>
+              </w:rPr>
+              <w:t xml:space="preserve">0.930</w:t>
+            </w:r>
+          </w:p>
+        </w:tc>
+      </w:tr>
+      <w:tr>
+        <w:trPr>
+          <w:cantSplit/>
+          <w:trHeight w:val="360"/>
+        </w:trPr>
+        <w:tc>
+          <w:tcPr>
+            <w:tcBorders>
               <w:bottom w:val="single" w:sz="16" w:space="0" w:color="000000"/>
             </w:tcBorders>
             <w:tcMar>
@@ -10238,7 +10746,7 @@
                 <w:szCs w:val="20"/>
                 <w:color w:val="000000"/>
               </w:rPr>
-              <w:t xml:space="preserve">Proteobacteria</w:t>
+              <w:t xml:space="preserve">Actinobacteria</w:t>
             </w:r>
           </w:p>
         </w:tc>
@@ -10268,7 +10776,7 @@
                 <w:szCs w:val="20"/>
                 <w:color w:val="000000"/>
               </w:rPr>
-              <w:t xml:space="preserve">Betaproteobacteria</w:t>
+              <w:t xml:space="preserve">Actinobacteria</w:t>
             </w:r>
           </w:p>
         </w:tc>
@@ -10298,7 +10806,7 @@
                 <w:szCs w:val="20"/>
                 <w:color w:val="000000"/>
               </w:rPr>
-              <w:t xml:space="preserve">Burkholderiales</w:t>
+              <w:t xml:space="preserve">Solirubrobacterales</w:t>
             </w:r>
           </w:p>
         </w:tc>
@@ -10328,7 +10836,7 @@
                 <w:szCs w:val="20"/>
                 <w:color w:val="000000"/>
               </w:rPr>
-              <w:t xml:space="preserve">Burkholderiaceae</w:t>
+              <w:t xml:space="preserve">Solirubrobacteraceae</w:t>
             </w:r>
           </w:p>
         </w:tc>
@@ -10358,7 +10866,7 @@
                 <w:szCs w:val="20"/>
                 <w:color w:val="000000"/>
               </w:rPr>
-              <w:t xml:space="preserve">Burkholderia</w:t>
+              <w:t xml:space="preserve">Solirubrobacter</w:t>
             </w:r>
           </w:p>
         </w:tc>
@@ -10388,7 +10896,7 @@
                 <w:szCs w:val="20"/>
                 <w:color w:val="000000"/>
               </w:rPr>
-              <w:t xml:space="preserve">-0.201</w:t>
+              <w:t xml:space="preserve">0.008</w:t>
             </w:r>
           </w:p>
         </w:tc>
@@ -10418,7 +10926,7 @@
                 <w:szCs w:val="20"/>
                 <w:color w:val="000000"/>
               </w:rPr>
-              <w:t xml:space="preserve">0.005</w:t>
+              <w:t xml:space="preserve">0.001</w:t>
             </w:r>
           </w:p>
         </w:tc>
@@ -10448,7 +10956,7 @@
                 <w:szCs w:val="20"/>
                 <w:color w:val="000000"/>
               </w:rPr>
-              <w:t xml:space="preserve">0.064</w:t>
+              <w:t xml:space="preserve">0.046</w:t>
             </w:r>
           </w:p>
         </w:tc>

</xml_diff>